<commit_message>
The hours after the second part of work
</commit_message>
<xml_diff>
--- a/R&DD/07. Appendix.docx
+++ b/R&DD/07. Appendix.docx
@@ -231,30 +231,46 @@
           </w:tcPr>
           <w:p>
             <w:pPr>
-              <w:jc w:val="center"/>
-              <w:rPr>
-                <w:rFonts w:ascii="Times New Roman" w:hAnsi="Times New Roman" w:cs="Times New Roman"/>
-                <w:sz w:val="24"/>
-                <w:szCs w:val="24"/>
-                <w:lang w:val="en-US"/>
-              </w:rPr>
-            </w:pPr>
-          </w:p>
-        </w:tc>
-        <w:tc>
-          <w:tcPr>
-            <w:tcW w:w="3116" w:type="dxa"/>
-          </w:tcPr>
-          <w:p>
-            <w:pPr>
-              <w:jc w:val="center"/>
-              <w:rPr>
-                <w:rFonts w:ascii="Times New Roman" w:hAnsi="Times New Roman" w:cs="Times New Roman"/>
-                <w:sz w:val="24"/>
-                <w:szCs w:val="24"/>
-                <w:lang w:val="en-US"/>
-              </w:rPr>
-            </w:pPr>
+              <w:rPr>
+                <w:rFonts w:ascii="Times New Roman" w:hAnsi="Times New Roman" w:cs="Times New Roman"/>
+                <w:sz w:val="24"/>
+                <w:szCs w:val="24"/>
+                <w:lang w:val="en-US"/>
+              </w:rPr>
+            </w:pPr>
+            <w:r>
+              <w:rPr>
+                <w:rFonts w:ascii="Times New Roman" w:hAnsi="Times New Roman" w:cs="Times New Roman"/>
+                <w:sz w:val="24"/>
+                <w:szCs w:val="24"/>
+                <w:lang w:val="en-US"/>
+              </w:rPr>
+              <w:t>1/11/2020</w:t>
+            </w:r>
+          </w:p>
+        </w:tc>
+        <w:tc>
+          <w:tcPr>
+            <w:tcW w:w="3116" w:type="dxa"/>
+          </w:tcPr>
+          <w:p>
+            <w:pPr>
+              <w:rPr>
+                <w:rFonts w:ascii="Times New Roman" w:hAnsi="Times New Roman" w:cs="Times New Roman"/>
+                <w:sz w:val="24"/>
+                <w:szCs w:val="24"/>
+                <w:lang w:val="en-US"/>
+              </w:rPr>
+            </w:pPr>
+            <w:r>
+              <w:rPr>
+                <w:rFonts w:ascii="Times New Roman" w:hAnsi="Times New Roman" w:cs="Times New Roman"/>
+                <w:sz w:val="24"/>
+                <w:szCs w:val="24"/>
+                <w:lang w:val="en-US"/>
+              </w:rPr>
+              <w:t>Product perspective</w:t>
+            </w:r>
           </w:p>
         </w:tc>
         <w:tc>
@@ -263,7 +279,210 @@
           </w:tcPr>
           <w:p>
             <w:pPr>
-              <w:jc w:val="center"/>
+              <w:rPr>
+                <w:rFonts w:ascii="Times New Roman" w:hAnsi="Times New Roman" w:cs="Times New Roman"/>
+                <w:sz w:val="24"/>
+                <w:szCs w:val="24"/>
+                <w:lang w:val="en-US"/>
+              </w:rPr>
+            </w:pPr>
+            <w:r>
+              <w:rPr>
+                <w:rFonts w:ascii="Times New Roman" w:hAnsi="Times New Roman" w:cs="Times New Roman"/>
+                <w:sz w:val="24"/>
+                <w:szCs w:val="24"/>
+                <w:lang w:val="en-US"/>
+              </w:rPr>
+              <w:t>0.5</w:t>
+            </w:r>
+          </w:p>
+        </w:tc>
+      </w:tr>
+      <w:tr>
+        <w:tc>
+          <w:tcPr>
+            <w:tcW w:w="3116" w:type="dxa"/>
+          </w:tcPr>
+          <w:p>
+            <w:pPr>
+              <w:rPr>
+                <w:rFonts w:ascii="Times New Roman" w:hAnsi="Times New Roman" w:cs="Times New Roman"/>
+                <w:sz w:val="24"/>
+                <w:szCs w:val="24"/>
+                <w:lang w:val="en-US"/>
+              </w:rPr>
+            </w:pPr>
+            <w:r>
+              <w:rPr>
+                <w:rFonts w:ascii="Times New Roman" w:hAnsi="Times New Roman" w:cs="Times New Roman"/>
+                <w:sz w:val="24"/>
+                <w:szCs w:val="24"/>
+                <w:lang w:val="en-US"/>
+              </w:rPr>
+              <w:t>4/11/2020</w:t>
+            </w:r>
+          </w:p>
+        </w:tc>
+        <w:tc>
+          <w:tcPr>
+            <w:tcW w:w="3116" w:type="dxa"/>
+          </w:tcPr>
+          <w:p>
+            <w:pPr>
+              <w:rPr>
+                <w:rFonts w:ascii="Times New Roman" w:hAnsi="Times New Roman" w:cs="Times New Roman"/>
+                <w:sz w:val="24"/>
+                <w:szCs w:val="24"/>
+                <w:lang w:val="en-US"/>
+              </w:rPr>
+            </w:pPr>
+            <w:r>
+              <w:rPr>
+                <w:rFonts w:ascii="Times New Roman" w:hAnsi="Times New Roman" w:cs="Times New Roman"/>
+                <w:sz w:val="24"/>
+                <w:szCs w:val="24"/>
+                <w:lang w:val="en-US"/>
+              </w:rPr>
+              <w:t>Product functions</w:t>
+            </w:r>
+          </w:p>
+        </w:tc>
+        <w:tc>
+          <w:tcPr>
+            <w:tcW w:w="3117" w:type="dxa"/>
+          </w:tcPr>
+          <w:p>
+            <w:pPr>
+              <w:rPr>
+                <w:rFonts w:ascii="Times New Roman" w:hAnsi="Times New Roman" w:cs="Times New Roman"/>
+                <w:sz w:val="24"/>
+                <w:szCs w:val="24"/>
+                <w:lang w:val="en-US"/>
+              </w:rPr>
+            </w:pPr>
+            <w:r>
+              <w:rPr>
+                <w:rFonts w:ascii="Times New Roman" w:hAnsi="Times New Roman" w:cs="Times New Roman"/>
+                <w:sz w:val="24"/>
+                <w:szCs w:val="24"/>
+                <w:lang w:val="en-US"/>
+              </w:rPr>
+              <w:t>1</w:t>
+            </w:r>
+          </w:p>
+        </w:tc>
+      </w:tr>
+      <w:tr>
+        <w:tc>
+          <w:tcPr>
+            <w:tcW w:w="3116" w:type="dxa"/>
+          </w:tcPr>
+          <w:p>
+            <w:pPr>
+              <w:rPr>
+                <w:rFonts w:ascii="Times New Roman" w:hAnsi="Times New Roman" w:cs="Times New Roman"/>
+                <w:sz w:val="24"/>
+                <w:szCs w:val="24"/>
+                <w:lang w:val="en-US"/>
+              </w:rPr>
+            </w:pPr>
+            <w:r>
+              <w:rPr>
+                <w:rFonts w:ascii="Times New Roman" w:hAnsi="Times New Roman" w:cs="Times New Roman"/>
+                <w:sz w:val="24"/>
+                <w:szCs w:val="24"/>
+                <w:lang w:val="en-US"/>
+              </w:rPr>
+              <w:t>5/11/2020</w:t>
+            </w:r>
+          </w:p>
+        </w:tc>
+        <w:tc>
+          <w:tcPr>
+            <w:tcW w:w="3116" w:type="dxa"/>
+          </w:tcPr>
+          <w:p>
+            <w:pPr>
+              <w:rPr>
+                <w:rFonts w:ascii="Times New Roman" w:hAnsi="Times New Roman" w:cs="Times New Roman"/>
+                <w:sz w:val="24"/>
+                <w:szCs w:val="24"/>
+                <w:lang w:val="en-US"/>
+              </w:rPr>
+            </w:pPr>
+            <w:r>
+              <w:rPr>
+                <w:rFonts w:ascii="Times New Roman" w:hAnsi="Times New Roman" w:cs="Times New Roman"/>
+                <w:sz w:val="24"/>
+                <w:szCs w:val="24"/>
+                <w:lang w:val="en-US"/>
+              </w:rPr>
+              <w:t>Domain assumptions</w:t>
+            </w:r>
+          </w:p>
+        </w:tc>
+        <w:tc>
+          <w:tcPr>
+            <w:tcW w:w="3117" w:type="dxa"/>
+          </w:tcPr>
+          <w:p>
+            <w:pPr>
+              <w:rPr>
+                <w:rFonts w:ascii="Times New Roman" w:hAnsi="Times New Roman" w:cs="Times New Roman"/>
+                <w:sz w:val="24"/>
+                <w:szCs w:val="24"/>
+                <w:lang w:val="en-US"/>
+              </w:rPr>
+            </w:pPr>
+            <w:r>
+              <w:rPr>
+                <w:rFonts w:ascii="Times New Roman" w:hAnsi="Times New Roman" w:cs="Times New Roman"/>
+                <w:sz w:val="24"/>
+                <w:szCs w:val="24"/>
+                <w:lang w:val="en-US"/>
+              </w:rPr>
+              <w:t>1.5</w:t>
+            </w:r>
+          </w:p>
+        </w:tc>
+      </w:tr>
+      <w:tr>
+        <w:tc>
+          <w:tcPr>
+            <w:tcW w:w="3116" w:type="dxa"/>
+          </w:tcPr>
+          <w:p>
+            <w:pPr>
+              <w:rPr>
+                <w:rFonts w:ascii="Times New Roman" w:hAnsi="Times New Roman" w:cs="Times New Roman"/>
+                <w:sz w:val="24"/>
+                <w:szCs w:val="24"/>
+                <w:lang w:val="en-US"/>
+              </w:rPr>
+            </w:pPr>
+          </w:p>
+        </w:tc>
+        <w:tc>
+          <w:tcPr>
+            <w:tcW w:w="3116" w:type="dxa"/>
+          </w:tcPr>
+          <w:p>
+            <w:pPr>
+              <w:rPr>
+                <w:rFonts w:ascii="Times New Roman" w:hAnsi="Times New Roman" w:cs="Times New Roman"/>
+                <w:sz w:val="24"/>
+                <w:szCs w:val="24"/>
+                <w:lang w:val="en-US"/>
+              </w:rPr>
+            </w:pPr>
+          </w:p>
+        </w:tc>
+        <w:tc>
+          <w:tcPr>
+            <w:tcW w:w="3117" w:type="dxa"/>
+          </w:tcPr>
+          <w:p>
+            <w:pPr>
               <w:rPr>
                 <w:rFonts w:ascii="Times New Roman" w:hAnsi="Times New Roman" w:cs="Times New Roman"/>
                 <w:sz w:val="24"/>
@@ -515,30 +734,46 @@
           </w:tcPr>
           <w:p>
             <w:pPr>
-              <w:jc w:val="center"/>
-              <w:rPr>
-                <w:rFonts w:ascii="Times New Roman" w:hAnsi="Times New Roman" w:cs="Times New Roman"/>
-                <w:sz w:val="24"/>
-                <w:szCs w:val="24"/>
-                <w:lang w:val="en-US"/>
-              </w:rPr>
-            </w:pPr>
-          </w:p>
-        </w:tc>
-        <w:tc>
-          <w:tcPr>
-            <w:tcW w:w="3116" w:type="dxa"/>
-          </w:tcPr>
-          <w:p>
-            <w:pPr>
-              <w:jc w:val="center"/>
-              <w:rPr>
-                <w:rFonts w:ascii="Times New Roman" w:hAnsi="Times New Roman" w:cs="Times New Roman"/>
-                <w:sz w:val="24"/>
-                <w:szCs w:val="24"/>
-                <w:lang w:val="en-US"/>
-              </w:rPr>
-            </w:pPr>
+              <w:rPr>
+                <w:rFonts w:ascii="Times New Roman" w:hAnsi="Times New Roman" w:cs="Times New Roman"/>
+                <w:sz w:val="24"/>
+                <w:szCs w:val="24"/>
+                <w:lang w:val="en-US"/>
+              </w:rPr>
+            </w:pPr>
+            <w:r>
+              <w:rPr>
+                <w:rFonts w:ascii="Times New Roman" w:hAnsi="Times New Roman" w:cs="Times New Roman"/>
+                <w:sz w:val="24"/>
+                <w:szCs w:val="24"/>
+                <w:lang w:val="en-US"/>
+              </w:rPr>
+              <w:t>29/10/2020</w:t>
+            </w:r>
+          </w:p>
+        </w:tc>
+        <w:tc>
+          <w:tcPr>
+            <w:tcW w:w="3116" w:type="dxa"/>
+          </w:tcPr>
+          <w:p>
+            <w:pPr>
+              <w:rPr>
+                <w:rFonts w:ascii="Times New Roman" w:hAnsi="Times New Roman" w:cs="Times New Roman"/>
+                <w:sz w:val="24"/>
+                <w:szCs w:val="24"/>
+                <w:lang w:val="en-US"/>
+              </w:rPr>
+            </w:pPr>
+            <w:r>
+              <w:rPr>
+                <w:rFonts w:ascii="Times New Roman" w:hAnsi="Times New Roman" w:cs="Times New Roman"/>
+                <w:sz w:val="24"/>
+                <w:szCs w:val="24"/>
+                <w:lang w:val="en-US"/>
+              </w:rPr>
+              <w:t>Product perspective</w:t>
+            </w:r>
           </w:p>
         </w:tc>
         <w:tc>
@@ -547,14 +782,170 @@
           </w:tcPr>
           <w:p>
             <w:pPr>
-              <w:jc w:val="center"/>
-              <w:rPr>
-                <w:rFonts w:ascii="Times New Roman" w:hAnsi="Times New Roman" w:cs="Times New Roman"/>
-                <w:sz w:val="24"/>
-                <w:szCs w:val="24"/>
-                <w:lang w:val="en-US"/>
-              </w:rPr>
-            </w:pPr>
+              <w:rPr>
+                <w:rFonts w:ascii="Times New Roman" w:hAnsi="Times New Roman" w:cs="Times New Roman"/>
+                <w:sz w:val="24"/>
+                <w:szCs w:val="24"/>
+                <w:lang w:val="en-US"/>
+              </w:rPr>
+            </w:pPr>
+            <w:r>
+              <w:rPr>
+                <w:rFonts w:ascii="Times New Roman" w:hAnsi="Times New Roman" w:cs="Times New Roman"/>
+                <w:sz w:val="24"/>
+                <w:szCs w:val="24"/>
+                <w:lang w:val="en-US"/>
+              </w:rPr>
+              <w:t>3</w:t>
+            </w:r>
+          </w:p>
+        </w:tc>
+      </w:tr>
+      <w:tr>
+        <w:tc>
+          <w:tcPr>
+            <w:tcW w:w="3116" w:type="dxa"/>
+          </w:tcPr>
+          <w:p>
+            <w:pPr>
+              <w:rPr>
+                <w:rFonts w:ascii="Times New Roman" w:hAnsi="Times New Roman" w:cs="Times New Roman"/>
+                <w:sz w:val="24"/>
+                <w:szCs w:val="24"/>
+                <w:lang w:val="en-US"/>
+              </w:rPr>
+            </w:pPr>
+            <w:r>
+              <w:rPr>
+                <w:rFonts w:ascii="Times New Roman" w:hAnsi="Times New Roman" w:cs="Times New Roman"/>
+                <w:sz w:val="24"/>
+                <w:szCs w:val="24"/>
+                <w:lang w:val="en-US"/>
+              </w:rPr>
+              <w:t>1/11/2020</w:t>
+            </w:r>
+          </w:p>
+        </w:tc>
+        <w:tc>
+          <w:tcPr>
+            <w:tcW w:w="3116" w:type="dxa"/>
+          </w:tcPr>
+          <w:p>
+            <w:pPr>
+              <w:rPr>
+                <w:rFonts w:ascii="Times New Roman" w:hAnsi="Times New Roman" w:cs="Times New Roman"/>
+                <w:sz w:val="24"/>
+                <w:szCs w:val="24"/>
+                <w:lang w:val="en-US"/>
+              </w:rPr>
+            </w:pPr>
+            <w:r>
+              <w:rPr>
+                <w:rFonts w:ascii="Times New Roman" w:hAnsi="Times New Roman" w:cs="Times New Roman"/>
+                <w:sz w:val="24"/>
+                <w:szCs w:val="24"/>
+                <w:lang w:val="en-US"/>
+              </w:rPr>
+              <w:t>Product functions</w:t>
+            </w:r>
+          </w:p>
+        </w:tc>
+        <w:tc>
+          <w:tcPr>
+            <w:tcW w:w="3117" w:type="dxa"/>
+          </w:tcPr>
+          <w:p>
+            <w:pPr>
+              <w:rPr>
+                <w:rFonts w:ascii="Times New Roman" w:hAnsi="Times New Roman" w:cs="Times New Roman"/>
+                <w:sz w:val="24"/>
+                <w:szCs w:val="24"/>
+                <w:lang w:val="en-US"/>
+              </w:rPr>
+            </w:pPr>
+            <w:r>
+              <w:rPr>
+                <w:rFonts w:ascii="Times New Roman" w:hAnsi="Times New Roman" w:cs="Times New Roman"/>
+                <w:sz w:val="24"/>
+                <w:szCs w:val="24"/>
+                <w:lang w:val="en-US"/>
+              </w:rPr>
+              <w:t>0.5</w:t>
+            </w:r>
+          </w:p>
+        </w:tc>
+      </w:tr>
+      <w:tr>
+        <w:tc>
+          <w:tcPr>
+            <w:tcW w:w="3116" w:type="dxa"/>
+          </w:tcPr>
+          <w:p>
+            <w:pPr>
+              <w:rPr>
+                <w:rFonts w:ascii="Times New Roman" w:hAnsi="Times New Roman" w:cs="Times New Roman"/>
+                <w:sz w:val="24"/>
+                <w:szCs w:val="24"/>
+                <w:lang w:val="en-US"/>
+              </w:rPr>
+            </w:pPr>
+            <w:r>
+              <w:rPr>
+                <w:rFonts w:ascii="Times New Roman" w:hAnsi="Times New Roman" w:cs="Times New Roman"/>
+                <w:sz w:val="24"/>
+                <w:szCs w:val="24"/>
+                <w:lang w:val="en-US"/>
+              </w:rPr>
+              <w:t>4/11/2020</w:t>
+            </w:r>
+          </w:p>
+        </w:tc>
+        <w:tc>
+          <w:tcPr>
+            <w:tcW w:w="3116" w:type="dxa"/>
+          </w:tcPr>
+          <w:p>
+            <w:pPr>
+              <w:rPr>
+                <w:rFonts w:ascii="Times New Roman" w:hAnsi="Times New Roman" w:cs="Times New Roman"/>
+                <w:sz w:val="24"/>
+                <w:szCs w:val="24"/>
+                <w:lang w:val="en-US"/>
+              </w:rPr>
+            </w:pPr>
+            <w:r>
+              <w:rPr>
+                <w:rFonts w:ascii="Times New Roman" w:hAnsi="Times New Roman" w:cs="Times New Roman"/>
+                <w:sz w:val="24"/>
+                <w:szCs w:val="24"/>
+                <w:lang w:val="en-US"/>
+              </w:rPr>
+              <w:t>Domain assumptions</w:t>
+            </w:r>
+          </w:p>
+        </w:tc>
+        <w:tc>
+          <w:tcPr>
+            <w:tcW w:w="3117" w:type="dxa"/>
+          </w:tcPr>
+          <w:p>
+            <w:pPr>
+              <w:rPr>
+                <w:rFonts w:ascii="Times New Roman" w:hAnsi="Times New Roman" w:cs="Times New Roman"/>
+                <w:sz w:val="24"/>
+                <w:szCs w:val="24"/>
+                <w:lang w:val="en-US"/>
+              </w:rPr>
+            </w:pPr>
+            <w:r>
+              <w:rPr>
+                <w:rFonts w:ascii="Times New Roman" w:hAnsi="Times New Roman" w:cs="Times New Roman"/>
+                <w:sz w:val="24"/>
+                <w:szCs w:val="24"/>
+                <w:lang w:val="en-US"/>
+              </w:rPr>
+              <w:t>1.5</w:t>
+            </w:r>
           </w:p>
         </w:tc>
       </w:tr>
@@ -768,6 +1159,80 @@
               </w:rPr>
               <w:t>0.5</w:t>
             </w:r>
+          </w:p>
+        </w:tc>
+      </w:tr>
+      <w:tr>
+        <w:tc>
+          <w:tcPr>
+            <w:tcW w:w="3116" w:type="dxa"/>
+          </w:tcPr>
+          <w:p>
+            <w:pPr>
+              <w:rPr>
+                <w:rFonts w:ascii="Times New Roman" w:hAnsi="Times New Roman" w:cs="Times New Roman"/>
+                <w:sz w:val="24"/>
+                <w:szCs w:val="24"/>
+                <w:lang w:val="en-US"/>
+              </w:rPr>
+            </w:pPr>
+            <w:r>
+              <w:rPr>
+                <w:rFonts w:ascii="Times New Roman" w:hAnsi="Times New Roman" w:cs="Times New Roman"/>
+                <w:sz w:val="24"/>
+                <w:szCs w:val="24"/>
+                <w:lang w:val="en-US"/>
+              </w:rPr>
+              <w:t>1/11/2020</w:t>
+            </w:r>
+          </w:p>
+        </w:tc>
+        <w:tc>
+          <w:tcPr>
+            <w:tcW w:w="3116" w:type="dxa"/>
+          </w:tcPr>
+          <w:p>
+            <w:pPr>
+              <w:rPr>
+                <w:rFonts w:ascii="Times New Roman" w:hAnsi="Times New Roman" w:cs="Times New Roman"/>
+                <w:sz w:val="24"/>
+                <w:szCs w:val="24"/>
+                <w:lang w:val="en-US"/>
+              </w:rPr>
+            </w:pPr>
+            <w:r>
+              <w:rPr>
+                <w:rFonts w:ascii="Times New Roman" w:hAnsi="Times New Roman" w:cs="Times New Roman"/>
+                <w:sz w:val="24"/>
+                <w:szCs w:val="24"/>
+                <w:lang w:val="en-US"/>
+              </w:rPr>
+              <w:t>Product perspective</w:t>
+            </w:r>
+          </w:p>
+        </w:tc>
+        <w:tc>
+          <w:tcPr>
+            <w:tcW w:w="3117" w:type="dxa"/>
+          </w:tcPr>
+          <w:p>
+            <w:pPr>
+              <w:rPr>
+                <w:rFonts w:ascii="Times New Roman" w:hAnsi="Times New Roman" w:cs="Times New Roman"/>
+                <w:sz w:val="24"/>
+                <w:szCs w:val="24"/>
+                <w:lang w:val="en-US"/>
+              </w:rPr>
+            </w:pPr>
+            <w:r>
+              <w:rPr>
+                <w:rFonts w:ascii="Times New Roman" w:hAnsi="Times New Roman" w:cs="Times New Roman"/>
+                <w:sz w:val="24"/>
+                <w:szCs w:val="24"/>
+                <w:lang w:val="en-US"/>
+              </w:rPr>
+              <w:t>1</w:t>
+            </w:r>
             <w:bookmarkStart w:id="0" w:name="_GoBack"/>
             <w:bookmarkEnd w:id="0"/>
           </w:p>
@@ -780,30 +1245,46 @@
           </w:tcPr>
           <w:p>
             <w:pPr>
-              <w:jc w:val="center"/>
-              <w:rPr>
-                <w:rFonts w:ascii="Times New Roman" w:hAnsi="Times New Roman" w:cs="Times New Roman"/>
-                <w:sz w:val="24"/>
-                <w:szCs w:val="24"/>
-                <w:lang w:val="en-US"/>
-              </w:rPr>
-            </w:pPr>
-          </w:p>
-        </w:tc>
-        <w:tc>
-          <w:tcPr>
-            <w:tcW w:w="3116" w:type="dxa"/>
-          </w:tcPr>
-          <w:p>
-            <w:pPr>
-              <w:jc w:val="center"/>
-              <w:rPr>
-                <w:rFonts w:ascii="Times New Roman" w:hAnsi="Times New Roman" w:cs="Times New Roman"/>
-                <w:sz w:val="24"/>
-                <w:szCs w:val="24"/>
-                <w:lang w:val="en-US"/>
-              </w:rPr>
-            </w:pPr>
+              <w:rPr>
+                <w:rFonts w:ascii="Times New Roman" w:hAnsi="Times New Roman" w:cs="Times New Roman"/>
+                <w:sz w:val="24"/>
+                <w:szCs w:val="24"/>
+                <w:lang w:val="en-US"/>
+              </w:rPr>
+            </w:pPr>
+            <w:r>
+              <w:rPr>
+                <w:rFonts w:ascii="Times New Roman" w:hAnsi="Times New Roman" w:cs="Times New Roman"/>
+                <w:sz w:val="24"/>
+                <w:szCs w:val="24"/>
+                <w:lang w:val="en-US"/>
+              </w:rPr>
+              <w:t>4/11/2020</w:t>
+            </w:r>
+          </w:p>
+        </w:tc>
+        <w:tc>
+          <w:tcPr>
+            <w:tcW w:w="3116" w:type="dxa"/>
+          </w:tcPr>
+          <w:p>
+            <w:pPr>
+              <w:rPr>
+                <w:rFonts w:ascii="Times New Roman" w:hAnsi="Times New Roman" w:cs="Times New Roman"/>
+                <w:sz w:val="24"/>
+                <w:szCs w:val="24"/>
+                <w:lang w:val="en-US"/>
+              </w:rPr>
+            </w:pPr>
+            <w:r>
+              <w:rPr>
+                <w:rFonts w:ascii="Times New Roman" w:hAnsi="Times New Roman" w:cs="Times New Roman"/>
+                <w:sz w:val="24"/>
+                <w:szCs w:val="24"/>
+                <w:lang w:val="en-US"/>
+              </w:rPr>
+              <w:t>Product functions</w:t>
+            </w:r>
           </w:p>
         </w:tc>
         <w:tc>
@@ -812,14 +1293,96 @@
           </w:tcPr>
           <w:p>
             <w:pPr>
-              <w:jc w:val="center"/>
-              <w:rPr>
-                <w:rFonts w:ascii="Times New Roman" w:hAnsi="Times New Roman" w:cs="Times New Roman"/>
-                <w:sz w:val="24"/>
-                <w:szCs w:val="24"/>
-                <w:lang w:val="en-US"/>
-              </w:rPr>
-            </w:pPr>
+              <w:rPr>
+                <w:rFonts w:ascii="Times New Roman" w:hAnsi="Times New Roman" w:cs="Times New Roman"/>
+                <w:sz w:val="24"/>
+                <w:szCs w:val="24"/>
+                <w:lang w:val="en-US"/>
+              </w:rPr>
+            </w:pPr>
+            <w:r>
+              <w:rPr>
+                <w:rFonts w:ascii="Times New Roman" w:hAnsi="Times New Roman" w:cs="Times New Roman"/>
+                <w:sz w:val="24"/>
+                <w:szCs w:val="24"/>
+                <w:lang w:val="en-US"/>
+              </w:rPr>
+              <w:t>4</w:t>
+            </w:r>
+          </w:p>
+        </w:tc>
+      </w:tr>
+      <w:tr>
+        <w:tc>
+          <w:tcPr>
+            <w:tcW w:w="3116" w:type="dxa"/>
+          </w:tcPr>
+          <w:p>
+            <w:pPr>
+              <w:rPr>
+                <w:rFonts w:ascii="Times New Roman" w:hAnsi="Times New Roman" w:cs="Times New Roman"/>
+                <w:sz w:val="24"/>
+                <w:szCs w:val="24"/>
+                <w:lang w:val="en-US"/>
+              </w:rPr>
+            </w:pPr>
+            <w:r>
+              <w:rPr>
+                <w:rFonts w:ascii="Times New Roman" w:hAnsi="Times New Roman" w:cs="Times New Roman"/>
+                <w:sz w:val="24"/>
+                <w:szCs w:val="24"/>
+                <w:lang w:val="en-US"/>
+              </w:rPr>
+              <w:t>3/11/2020</w:t>
+            </w:r>
+          </w:p>
+        </w:tc>
+        <w:tc>
+          <w:tcPr>
+            <w:tcW w:w="3116" w:type="dxa"/>
+          </w:tcPr>
+          <w:p>
+            <w:pPr>
+              <w:rPr>
+                <w:rFonts w:ascii="Times New Roman" w:hAnsi="Times New Roman" w:cs="Times New Roman"/>
+                <w:sz w:val="24"/>
+                <w:szCs w:val="24"/>
+                <w:lang w:val="en-US"/>
+              </w:rPr>
+            </w:pPr>
+            <w:r>
+              <w:rPr>
+                <w:rFonts w:ascii="Times New Roman" w:hAnsi="Times New Roman" w:cs="Times New Roman"/>
+                <w:sz w:val="24"/>
+                <w:szCs w:val="24"/>
+                <w:lang w:val="en-US"/>
+              </w:rPr>
+              <w:t>Domain assumptions</w:t>
+            </w:r>
+          </w:p>
+        </w:tc>
+        <w:tc>
+          <w:tcPr>
+            <w:tcW w:w="3117" w:type="dxa"/>
+          </w:tcPr>
+          <w:p>
+            <w:pPr>
+              <w:rPr>
+                <w:rFonts w:ascii="Times New Roman" w:hAnsi="Times New Roman" w:cs="Times New Roman"/>
+                <w:sz w:val="24"/>
+                <w:szCs w:val="24"/>
+                <w:lang w:val="en-US"/>
+              </w:rPr>
+            </w:pPr>
+            <w:r>
+              <w:rPr>
+                <w:rFonts w:ascii="Times New Roman" w:hAnsi="Times New Roman" w:cs="Times New Roman"/>
+                <w:sz w:val="24"/>
+                <w:szCs w:val="24"/>
+                <w:lang w:val="en-US"/>
+              </w:rPr>
+              <w:t>1.5</w:t>
+            </w:r>
           </w:p>
         </w:tc>
       </w:tr>

</xml_diff>